<commit_message>
[P6] Design documents finalized
</commit_message>
<xml_diff>
--- a/P6/design - Bonus option 2.docx
+++ b/P6/design - Bonus option 2.docx
@@ -1,6 +1,6 @@
 
 <file path=word/document.xml><?xml version="1.0" encoding="utf-8"?>
-<w:document xmlns:wpc="http://schemas.microsoft.com/office/word/2010/wordprocessingCanvas" xmlns:cx="http://schemas.microsoft.com/office/drawing/2014/chartex" xmlns:cx1="http://schemas.microsoft.com/office/drawing/2015/9/8/chartex" xmlns:mc="http://schemas.openxmlformats.org/markup-compatibility/2006" xmlns:o="urn:schemas-microsoft-com:office:office" xmlns:r="http://schemas.openxmlformats.org/officeDocument/2006/relationships" xmlns:m="http://schemas.openxmlformats.org/officeDocument/2006/math" xmlns:v="urn:schemas-microsoft-com:vml" xmlns:wp14="http://schemas.microsoft.com/office/word/2010/wordprocessingDrawing" xmlns:wp="http://schemas.openxmlformats.org/drawingml/2006/wordprocessingDrawing" xmlns:w10="urn:schemas-microsoft-com:office:word" xmlns:w="http://schemas.openxmlformats.org/wordprocessingml/2006/main" xmlns:w14="http://schemas.microsoft.com/office/word/2010/wordml" xmlns:w15="http://schemas.microsoft.com/office/word/2012/wordml" xmlns:w16se="http://schemas.microsoft.com/office/word/2015/wordml/symex" xmlns:wpg="http://schemas.microsoft.com/office/word/2010/wordprocessingGroup" xmlns:wpi="http://schemas.microsoft.com/office/word/2010/wordprocessingInk" xmlns:wne="http://schemas.microsoft.com/office/word/2006/wordml" xmlns:wps="http://schemas.microsoft.com/office/word/2010/wordprocessingShape" mc:Ignorable="w14 w15 w16se wp14">
+<w:document xmlns:wpc="http://schemas.microsoft.com/office/word/2010/wordprocessingCanvas" xmlns:mc="http://schemas.openxmlformats.org/markup-compatibility/2006" xmlns:o="urn:schemas-microsoft-com:office:office" xmlns:r="http://schemas.openxmlformats.org/officeDocument/2006/relationships" xmlns:m="http://schemas.openxmlformats.org/officeDocument/2006/math" xmlns:v="urn:schemas-microsoft-com:vml" xmlns:wp14="http://schemas.microsoft.com/office/word/2010/wordprocessingDrawing" xmlns:wp="http://schemas.openxmlformats.org/drawingml/2006/wordprocessingDrawing" xmlns:w10="urn:schemas-microsoft-com:office:word" xmlns:w="http://schemas.openxmlformats.org/wordprocessingml/2006/main" xmlns:w14="http://schemas.microsoft.com/office/word/2010/wordml" xmlns:w15="http://schemas.microsoft.com/office/word/2012/wordml" xmlns:wpg="http://schemas.microsoft.com/office/word/2010/wordprocessingGroup" xmlns:wpi="http://schemas.microsoft.com/office/word/2010/wordprocessingInk" xmlns:wne="http://schemas.microsoft.com/office/word/2006/wordml" xmlns:wps="http://schemas.microsoft.com/office/word/2010/wordprocessingShape" mc:Ignorable="w14 w15 wp14">
   <w:body>
     <w:p>
       <w:pPr>
@@ -44,39 +44,7 @@
           <w:b/>
           <w:sz w:val="28"/>
         </w:rPr>
-        <w:t xml:space="preserve">Student: </w:t>
-      </w:r>
-      <w:proofErr w:type="spellStart"/>
-      <w:r>
-        <w:rPr>
-          <w:b/>
-          <w:sz w:val="28"/>
-        </w:rPr>
-        <w:t>Caio</w:t>
-      </w:r>
-      <w:proofErr w:type="spellEnd"/>
-      <w:r>
-        <w:rPr>
-          <w:b/>
-          <w:sz w:val="28"/>
-        </w:rPr>
-        <w:t xml:space="preserve"> Duarte </w:t>
-      </w:r>
-      <w:proofErr w:type="spellStart"/>
-      <w:r>
-        <w:rPr>
-          <w:b/>
-          <w:sz w:val="28"/>
-        </w:rPr>
-        <w:t>Diniz</w:t>
-      </w:r>
-      <w:proofErr w:type="spellEnd"/>
-      <w:r>
-        <w:rPr>
-          <w:b/>
-          <w:sz w:val="28"/>
-        </w:rPr>
-        <w:t xml:space="preserve"> Monteiro</w:t>
+        <w:t>Student: Caio Duarte Diniz Monteiro</w:t>
       </w:r>
     </w:p>
     <w:p>
@@ -161,230 +129,97 @@
         <w:jc w:val="both"/>
       </w:pPr>
       <w:r>
-        <w:t>The Scheduler class</w:t>
+        <w:t>In order to implement a thread-safe file system and disk access, we need to guarantee that concurrent access to those resources are not going to create any problems</w:t>
+      </w:r>
+      <w:r>
+        <w:t>.</w:t>
+      </w:r>
+      <w:r>
+        <w:t xml:space="preserve"> There are several approaches possible for that, ranging from very simple and limited solutions to more robust ones. My approach was to use something in between, where I would have time to implement and test it and would not severely limit the system. Considering this I decided to use binary semaphores to handle thread-safety, the semaphore will guarantee just a single access at a time is made on the shared resources.</w:t>
+      </w:r>
+    </w:p>
+    <w:p>
+      <w:pPr>
+        <w:jc w:val="both"/>
+      </w:pPr>
+      <w:r>
+        <w:t xml:space="preserve">I implemented the semaphore in two global functions, a Lock function and an Unlock function. Each of these two functions receives the “lock” variable that controls the mutual exclusion for a particular resource. </w:t>
+      </w:r>
+      <w:r>
+        <w:t>The Lock function should be called whenever mutual exclusion is required over an resource, o</w:t>
+      </w:r>
+      <w:r>
+        <w:t xml:space="preserve">n the Lock function, a while loop prevents the code to continue executing until the lock variable is released by the thread currently using the desired resource. Inside the while loop the blocked thread is resumed and the CPU is yielded to another process, avoiding to waste any CPU time. Once the resource is available, the blocked thread will get out of the while loop and hold the lock for the resource. The Unlock function should be called right after performing the desired operations on the shared resource, this will </w:t>
+      </w:r>
+      <w:r>
+        <w:t>remove the lock control from the current thread and making it available to other threads.</w:t>
+      </w:r>
+    </w:p>
+    <w:p>
+      <w:pPr>
+        <w:pStyle w:val="Heading1"/>
+      </w:pPr>
+      <w:r>
+        <w:t>Disk</w:t>
       </w:r>
       <w:r>
         <w:t xml:space="preserve"> </w:t>
       </w:r>
       <w:r>
-        <w:t xml:space="preserve">is responsible to manage the tasks allocation on the CPU. There are two scheduling policies implemented, first in first out (FIFO), and Round Robin. The desired policy is chosen by manipulating the defined value </w:t>
-      </w:r>
-      <w:r>
-        <w:rPr>
-          <w:b/>
-        </w:rPr>
-        <w:t>SCHE_ROUND_ROBIN</w:t>
-      </w:r>
-      <w:r>
-        <w:t>, when it is defined, round robin is used, otherwise it uses FIFO.</w:t>
+        <w:t>access</w:t>
+      </w:r>
+    </w:p>
+    <w:p>
+      <w:pPr>
+        <w:jc w:val="both"/>
+      </w:pPr>
+      <w:r>
+        <w:t xml:space="preserve">The disk implementation used on this project uses a simple programmed I/O, capable to dealing with just one disk operation at a time. So, to guarantee the thread safety, the blocking disk class have a Boolean variable busy, that controls the lock on the resource, and I overridden the read and write functions to always call the Lock function at the beginning and the Unlock at the end. </w:t>
+      </w:r>
+    </w:p>
+    <w:p>
+      <w:pPr>
+        <w:pStyle w:val="Heading1"/>
+      </w:pPr>
+      <w:r>
+        <w:t>File</w:t>
+      </w:r>
+      <w:r>
+        <w:t xml:space="preserve"> </w:t>
+      </w:r>
+      <w:r>
+        <w:t>access</w:t>
+      </w:r>
+    </w:p>
+    <w:p>
+      <w:r>
+        <w:t>The file class also has a Boolean variable to control the lock to access it, this prevent mutual changes on the same file. Then, the Lock and Unlock function are called on this variable at the beginning and end of the Read, Write, and Rewrite functions.</w:t>
+      </w:r>
+    </w:p>
+    <w:p>
+      <w:pPr>
+        <w:pStyle w:val="Heading1"/>
+      </w:pPr>
+      <w:r>
+        <w:lastRenderedPageBreak/>
+        <w:t>File System access</w:t>
+      </w:r>
+    </w:p>
+    <w:p>
+      <w:pPr>
+        <w:jc w:val="both"/>
+      </w:pPr>
+      <w:r>
+        <w:t>File System class has another Boolean variable to control the mutual exclusion on it</w:t>
+      </w:r>
+      <w:r>
+        <w:t>.</w:t>
+      </w:r>
+      <w:r>
+        <w:t xml:space="preserve"> For the file system we need to guarantee that no concurrent changes happen at the same time on it, avoiding conflicting changes. Because of that, the Lock and Unlock functions are then called on the beginning and end of the functions that modify the file system: Mount, Format, CreateFile, and DeleteFile.</w:t>
       </w:r>
       <w:bookmarkStart w:id="0" w:name="_GoBack"/>
       <w:bookmarkEnd w:id="0"/>
-    </w:p>
-    <w:p>
-      <w:pPr>
-        <w:pStyle w:val="Heading1"/>
-      </w:pPr>
-      <w:r>
-        <w:t>Disk</w:t>
-      </w:r>
-      <w:r>
-        <w:t xml:space="preserve"> </w:t>
-      </w:r>
-      <w:r>
-        <w:t>access</w:t>
-      </w:r>
-    </w:p>
-    <w:p>
-      <w:r>
-        <w:t xml:space="preserve">Interrupt class had to change its </w:t>
-      </w:r>
-      <w:proofErr w:type="spellStart"/>
-      <w:r>
-        <w:t>dispatch_interrupt</w:t>
-      </w:r>
-      <w:proofErr w:type="spellEnd"/>
-      <w:r>
-        <w:t xml:space="preserve"> function</w:t>
-      </w:r>
-      <w:r>
-        <w:t xml:space="preserve"> to deal with the round robin scheduling. When using round robin scheduling the timer will trigger a context switch through an interrupt, so we need to let the PIC know that the interrupt has been taken care of before switching contexts on the </w:t>
-      </w:r>
-      <w:proofErr w:type="spellStart"/>
-      <w:r>
-        <w:t>handle_interrupt</w:t>
-      </w:r>
-      <w:proofErr w:type="spellEnd"/>
-      <w:r>
-        <w:t xml:space="preserve"> function.</w:t>
-      </w:r>
-    </w:p>
-    <w:p>
-      <w:pPr>
-        <w:jc w:val="center"/>
-      </w:pPr>
-      <w:r>
-        <w:rPr>
-          <w:noProof/>
-        </w:rPr>
-        <w:drawing>
-          <wp:inline distT="0" distB="0" distL="0" distR="0" wp14:anchorId="1D8B2E57" wp14:editId="685DAAA4">
-            <wp:extent cx="2990850" cy="523875"/>
-            <wp:effectExtent l="0" t="0" r="0" b="9525"/>
-            <wp:docPr id="8" name="Picture 8"/>
-            <wp:cNvGraphicFramePr>
-              <a:graphicFrameLocks xmlns:a="http://schemas.openxmlformats.org/drawingml/2006/main" noChangeAspect="1"/>
-            </wp:cNvGraphicFramePr>
-            <a:graphic xmlns:a="http://schemas.openxmlformats.org/drawingml/2006/main">
-              <a:graphicData uri="http://schemas.openxmlformats.org/drawingml/2006/picture">
-                <pic:pic xmlns:pic="http://schemas.openxmlformats.org/drawingml/2006/picture">
-                  <pic:nvPicPr>
-                    <pic:cNvPr id="1" name=""/>
-                    <pic:cNvPicPr/>
-                  </pic:nvPicPr>
-                  <pic:blipFill>
-                    <a:blip r:embed="rId6"/>
-                    <a:stretch>
-                      <a:fillRect/>
-                    </a:stretch>
-                  </pic:blipFill>
-                  <pic:spPr>
-                    <a:xfrm>
-                      <a:off x="0" y="0"/>
-                      <a:ext cx="2990850" cy="523875"/>
-                    </a:xfrm>
-                    <a:prstGeom prst="rect">
-                      <a:avLst/>
-                    </a:prstGeom>
-                  </pic:spPr>
-                </pic:pic>
-              </a:graphicData>
-            </a:graphic>
-          </wp:inline>
-        </w:drawing>
-      </w:r>
-    </w:p>
-    <w:p>
-      <w:pPr>
-        <w:pStyle w:val="Heading1"/>
-      </w:pPr>
-      <w:r>
-        <w:t>File</w:t>
-      </w:r>
-      <w:r>
-        <w:t xml:space="preserve"> </w:t>
-      </w:r>
-      <w:r>
-        <w:t>access</w:t>
-      </w:r>
-    </w:p>
-    <w:p>
-      <w:r>
-        <w:t xml:space="preserve">Thread class maintains the TCP </w:t>
-      </w:r>
-      <w:r>
-        <w:t xml:space="preserve">of the existing threads on the system. To allow thread termination, an extern pointer to the system scheduler was included, so, upon </w:t>
-      </w:r>
-      <w:proofErr w:type="spellStart"/>
-      <w:r>
-        <w:t>thread_shutdown</w:t>
-      </w:r>
-      <w:proofErr w:type="spellEnd"/>
-      <w:r>
-        <w:t>, the system scheduling terminate function is called. To properly work with the round robin scheduling, interruptions were disabled when setting the context of the thread, enabled upon thread start, disabled right before the context switch and enabled right after.</w:t>
-      </w:r>
-    </w:p>
-    <w:p>
-      <w:pPr>
-        <w:jc w:val="center"/>
-      </w:pPr>
-      <w:r>
-        <w:rPr>
-          <w:noProof/>
-        </w:rPr>
-        <w:drawing>
-          <wp:inline distT="0" distB="0" distL="0" distR="0" wp14:anchorId="189997B5" wp14:editId="561FD459">
-            <wp:extent cx="3724275" cy="485775"/>
-            <wp:effectExtent l="0" t="0" r="9525" b="9525"/>
-            <wp:docPr id="1" name="Picture 1"/>
-            <wp:cNvGraphicFramePr>
-              <a:graphicFrameLocks xmlns:a="http://schemas.openxmlformats.org/drawingml/2006/main" noChangeAspect="1"/>
-            </wp:cNvGraphicFramePr>
-            <a:graphic xmlns:a="http://schemas.openxmlformats.org/drawingml/2006/main">
-              <a:graphicData uri="http://schemas.openxmlformats.org/drawingml/2006/picture">
-                <pic:pic xmlns:pic="http://schemas.openxmlformats.org/drawingml/2006/picture">
-                  <pic:nvPicPr>
-                    <pic:cNvPr id="1" name=""/>
-                    <pic:cNvPicPr/>
-                  </pic:nvPicPr>
-                  <pic:blipFill>
-                    <a:blip r:embed="rId7"/>
-                    <a:stretch>
-                      <a:fillRect/>
-                    </a:stretch>
-                  </pic:blipFill>
-                  <pic:spPr>
-                    <a:xfrm>
-                      <a:off x="0" y="0"/>
-                      <a:ext cx="3724275" cy="485775"/>
-                    </a:xfrm>
-                    <a:prstGeom prst="rect">
-                      <a:avLst/>
-                    </a:prstGeom>
-                  </pic:spPr>
-                </pic:pic>
-              </a:graphicData>
-            </a:graphic>
-          </wp:inline>
-        </w:drawing>
-      </w:r>
-    </w:p>
-    <w:p>
-      <w:pPr>
-        <w:pStyle w:val="Heading1"/>
-      </w:pPr>
-      <w:r>
-        <w:lastRenderedPageBreak/>
-        <w:t>File System access</w:t>
-      </w:r>
-    </w:p>
-    <w:p>
-      <w:pPr>
-        <w:jc w:val="both"/>
-      </w:pPr>
-      <w:r>
-        <w:t xml:space="preserve">Behavior of the </w:t>
-      </w:r>
-      <w:proofErr w:type="spellStart"/>
-      <w:r>
-        <w:t>SimpleTimer</w:t>
-      </w:r>
-      <w:proofErr w:type="spellEnd"/>
-      <w:r>
-        <w:t xml:space="preserve"> is dependent on the defined variable </w:t>
-      </w:r>
-      <w:r>
-        <w:t>SCHE_ROUND_ROBIN</w:t>
-      </w:r>
-      <w:r>
-        <w:t xml:space="preserve">. If the OS is using round robin, then it needs to perform a context switch every 50ms, otherwise it keeps the previous behavior of simply displaying a message every one second. The changes are made on the </w:t>
-      </w:r>
-      <w:proofErr w:type="spellStart"/>
-      <w:r>
-        <w:t>handle_interrupt</w:t>
-      </w:r>
-      <w:proofErr w:type="spellEnd"/>
-      <w:r>
-        <w:t xml:space="preserve"> function and include divide the frequency of the timer by 20, to obtain the 50 </w:t>
-      </w:r>
-      <w:proofErr w:type="spellStart"/>
-      <w:r>
-        <w:t>ms</w:t>
-      </w:r>
-      <w:proofErr w:type="spellEnd"/>
-      <w:r>
-        <w:t>, put the current thread at the end of the scheduling queue, and yield execution to the next available thread.</w:t>
-      </w:r>
     </w:p>
     <w:p>
       <w:pPr>
@@ -402,7 +237,7 @@
 </file>
 
 <file path=word/numbering.xml><?xml version="1.0" encoding="utf-8"?>
-<w:numbering xmlns:wpc="http://schemas.microsoft.com/office/word/2010/wordprocessingCanvas" xmlns:cx="http://schemas.microsoft.com/office/drawing/2014/chartex" xmlns:cx1="http://schemas.microsoft.com/office/drawing/2015/9/8/chartex" xmlns:mc="http://schemas.openxmlformats.org/markup-compatibility/2006" xmlns:o="urn:schemas-microsoft-com:office:office" xmlns:r="http://schemas.openxmlformats.org/officeDocument/2006/relationships" xmlns:m="http://schemas.openxmlformats.org/officeDocument/2006/math" xmlns:v="urn:schemas-microsoft-com:vml" xmlns:wp14="http://schemas.microsoft.com/office/word/2010/wordprocessingDrawing" xmlns:wp="http://schemas.openxmlformats.org/drawingml/2006/wordprocessingDrawing" xmlns:w10="urn:schemas-microsoft-com:office:word" xmlns:w="http://schemas.openxmlformats.org/wordprocessingml/2006/main" xmlns:w14="http://schemas.microsoft.com/office/word/2010/wordml" xmlns:w15="http://schemas.microsoft.com/office/word/2012/wordml" xmlns:w16se="http://schemas.microsoft.com/office/word/2015/wordml/symex" xmlns:wpg="http://schemas.microsoft.com/office/word/2010/wordprocessingGroup" xmlns:wpi="http://schemas.microsoft.com/office/word/2010/wordprocessingInk" xmlns:wne="http://schemas.microsoft.com/office/word/2006/wordml" xmlns:wps="http://schemas.microsoft.com/office/word/2010/wordprocessingShape" mc:Ignorable="w14 w15 w16se wp14">
+<w:numbering xmlns:wpc="http://schemas.microsoft.com/office/word/2010/wordprocessingCanvas" xmlns:mc="http://schemas.openxmlformats.org/markup-compatibility/2006" xmlns:o="urn:schemas-microsoft-com:office:office" xmlns:r="http://schemas.openxmlformats.org/officeDocument/2006/relationships" xmlns:m="http://schemas.openxmlformats.org/officeDocument/2006/math" xmlns:v="urn:schemas-microsoft-com:vml" xmlns:wp14="http://schemas.microsoft.com/office/word/2010/wordprocessingDrawing" xmlns:wp="http://schemas.openxmlformats.org/drawingml/2006/wordprocessingDrawing" xmlns:w10="urn:schemas-microsoft-com:office:word" xmlns:w="http://schemas.openxmlformats.org/wordprocessingml/2006/main" xmlns:w14="http://schemas.microsoft.com/office/word/2010/wordml" xmlns:w15="http://schemas.microsoft.com/office/word/2012/wordml" xmlns:wpg="http://schemas.microsoft.com/office/word/2010/wordprocessingGroup" xmlns:wpi="http://schemas.microsoft.com/office/word/2010/wordprocessingInk" xmlns:wne="http://schemas.microsoft.com/office/word/2006/wordml" xmlns:wps="http://schemas.microsoft.com/office/word/2010/wordprocessingShape" mc:Ignorable="w14 w15 wp14">
   <w:abstractNum w:abstractNumId="0" w15:restartNumberingAfterBreak="0">
     <w:nsid w:val="0B1C74A4"/>
     <w:multiLevelType w:val="hybridMultilevel"/>
@@ -874,7 +709,7 @@
 </file>
 
 <file path=word/styles.xml><?xml version="1.0" encoding="utf-8"?>
-<w:styles xmlns:mc="http://schemas.openxmlformats.org/markup-compatibility/2006" xmlns:r="http://schemas.openxmlformats.org/officeDocument/2006/relationships" xmlns:w="http://schemas.openxmlformats.org/wordprocessingml/2006/main" xmlns:w14="http://schemas.microsoft.com/office/word/2010/wordml" xmlns:w15="http://schemas.microsoft.com/office/word/2012/wordml" xmlns:w16se="http://schemas.microsoft.com/office/word/2015/wordml/symex" mc:Ignorable="w14 w15 w16se">
+<w:styles xmlns:mc="http://schemas.openxmlformats.org/markup-compatibility/2006" xmlns:r="http://schemas.openxmlformats.org/officeDocument/2006/relationships" xmlns:w="http://schemas.openxmlformats.org/wordprocessingml/2006/main" xmlns:w14="http://schemas.microsoft.com/office/word/2010/wordml" xmlns:w15="http://schemas.microsoft.com/office/word/2012/wordml" mc:Ignorable="w14 w15">
   <w:docDefaults>
     <w:rPrDefault>
       <w:rPr>

</xml_diff>